<commit_message>
Update type of permit
</commit_message>
<xml_diff>
--- a/ashrafkhamiscv.docx
+++ b/ashrafkhamiscv.docx
@@ -1,6 +1,6 @@
 
 <file path=word/document.xml><?xml version="1.0" encoding="utf-8"?>
-<w:document xmlns:wpc="http://schemas.microsoft.com/office/word/2010/wordprocessingCanvas" xmlns:cx="http://schemas.microsoft.com/office/drawing/2014/chartex" xmlns:cx1="http://schemas.microsoft.com/office/drawing/2015/9/8/chartex" xmlns:cx2="http://schemas.microsoft.com/office/drawing/2015/10/21/chartex" xmlns:cx3="http://schemas.microsoft.com/office/drawing/2016/5/9/chartex" xmlns:cx4="http://schemas.microsoft.com/office/drawing/2016/5/10/chartex" xmlns:cx5="http://schemas.microsoft.com/office/drawing/2016/5/11/chartex" xmlns:cx6="http://schemas.microsoft.com/office/drawing/2016/5/12/chartex" xmlns:cx7="http://schemas.microsoft.com/office/drawing/2016/5/13/chartex" xmlns:cx8="http://schemas.microsoft.com/office/drawing/2016/5/14/chartex" xmlns:mc="http://schemas.openxmlformats.org/markup-compatibility/2006" xmlns:aink="http://schemas.microsoft.com/office/drawing/2016/ink" xmlns:am3d="http://schemas.microsoft.com/office/drawing/2017/model3d" xmlns:o="urn:schemas-microsoft-com:office:office" xmlns:r="http://schemas.openxmlformats.org/officeDocument/2006/relationships" xmlns:m="http://schemas.openxmlformats.org/officeDocument/2006/math" xmlns:v="urn:schemas-microsoft-com:vml" xmlns:wp14="http://schemas.microsoft.com/office/word/2010/wordprocessingDrawing" xmlns:wp="http://schemas.openxmlformats.org/drawingml/2006/wordprocessingDrawing" xmlns:w10="urn:schemas-microsoft-com:office:word" xmlns:w="http://schemas.openxmlformats.org/wordprocessingml/2006/main" xmlns:w14="http://schemas.microsoft.com/office/word/2010/wordml" xmlns:w15="http://schemas.microsoft.com/office/word/2012/wordml" xmlns:w16cex="http://schemas.microsoft.com/office/word/2018/wordml/cex" xmlns:w16cid="http://schemas.microsoft.com/office/word/2016/wordml/cid" xmlns:w16="http://schemas.microsoft.com/office/word/2018/wordml" xmlns:w16se="http://schemas.microsoft.com/office/word/2015/wordml/symex" xmlns:wpg="http://schemas.microsoft.com/office/word/2010/wordprocessingGroup" xmlns:wpi="http://schemas.microsoft.com/office/word/2010/wordprocessingInk" xmlns:wne="http://schemas.microsoft.com/office/word/2006/wordml" xmlns:wps="http://schemas.microsoft.com/office/word/2010/wordprocessingShape" mc:Ignorable="w14 w15 w16se w16cid w16 w16cex wp14">
+<w:document xmlns:wpc="http://schemas.microsoft.com/office/word/2010/wordprocessingCanvas" xmlns:cx="http://schemas.microsoft.com/office/drawing/2014/chartex" xmlns:cx1="http://schemas.microsoft.com/office/drawing/2015/9/8/chartex" xmlns:cx2="http://schemas.microsoft.com/office/drawing/2015/10/21/chartex" xmlns:cx3="http://schemas.microsoft.com/office/drawing/2016/5/9/chartex" xmlns:cx4="http://schemas.microsoft.com/office/drawing/2016/5/10/chartex" xmlns:cx5="http://schemas.microsoft.com/office/drawing/2016/5/11/chartex" xmlns:cx6="http://schemas.microsoft.com/office/drawing/2016/5/12/chartex" xmlns:cx7="http://schemas.microsoft.com/office/drawing/2016/5/13/chartex" xmlns:cx8="http://schemas.microsoft.com/office/drawing/2016/5/14/chartex" xmlns:mc="http://schemas.openxmlformats.org/markup-compatibility/2006" xmlns:aink="http://schemas.microsoft.com/office/drawing/2016/ink" xmlns:am3d="http://schemas.microsoft.com/office/drawing/2017/model3d" xmlns:o="urn:schemas-microsoft-com:office:office" xmlns:r="http://schemas.openxmlformats.org/officeDocument/2006/relationships" xmlns:m="http://schemas.openxmlformats.org/officeDocument/2006/math" xmlns:v="urn:schemas-microsoft-com:vml" xmlns:wp14="http://schemas.microsoft.com/office/word/2010/wordprocessingDrawing" xmlns:wp="http://schemas.openxmlformats.org/drawingml/2006/wordprocessingDrawing" xmlns:w10="urn:schemas-microsoft-com:office:word" xmlns:w="http://schemas.openxmlformats.org/wordprocessingml/2006/main" xmlns:w14="http://schemas.microsoft.com/office/word/2010/wordml" xmlns:w15="http://schemas.microsoft.com/office/word/2012/wordml" xmlns:w16cex="http://schemas.microsoft.com/office/word/2018/wordml/cex" xmlns:w16cid="http://schemas.microsoft.com/office/word/2016/wordml/cid" xmlns:w16="http://schemas.microsoft.com/office/word/2018/wordml" xmlns:w16sdtdh="http://schemas.microsoft.com/office/word/2020/wordml/sdtdatahash" xmlns:w16se="http://schemas.microsoft.com/office/word/2015/wordml/symex" xmlns:wpg="http://schemas.microsoft.com/office/word/2010/wordprocessingGroup" xmlns:wpi="http://schemas.microsoft.com/office/word/2010/wordprocessingInk" xmlns:wne="http://schemas.microsoft.com/office/word/2006/wordml" xmlns:wps="http://schemas.microsoft.com/office/word/2010/wordprocessingShape" mc:Ignorable="w14 w15 w16se w16cid w16 w16cex w16sdtdh wp14">
   <w:body>
     <w:p>
       <w:pPr>
@@ -94,7 +94,13 @@
         <w:rPr>
           <w:lang w:val="en-US"/>
         </w:rPr>
-        <w:t xml:space="preserve"> Red-White-Red Card plus</w:t>
+        <w:t xml:space="preserve"> </w:t>
+      </w:r>
+      <w:r>
+        <w:rPr>
+          <w:lang w:val="en-US"/>
+        </w:rPr>
+        <w:t>EU permanent residence</w:t>
       </w:r>
     </w:p>
     <w:p>
@@ -130,15 +136,7 @@
         </w:numPr>
       </w:pPr>
       <w:r>
-        <w:t xml:space="preserve">Create, update, and verify API reference documentation, developer tutorials, and release notes for </w:t>
-      </w:r>
-      <w:proofErr w:type="gramStart"/>
-      <w:r>
-        <w:t>open-source</w:t>
-      </w:r>
-      <w:proofErr w:type="gramEnd"/>
-      <w:r>
-        <w:t xml:space="preserve"> software</w:t>
+        <w:t>Create, update, and verify API reference documentation, developer tutorials, and release notes for open-source software</w:t>
       </w:r>
     </w:p>
     <w:p>
@@ -150,13 +148,8 @@
         </w:numPr>
       </w:pPr>
       <w:r>
-        <w:t xml:space="preserve">Participate in scrum meetings and demos to identify and gather documentation </w:t>
-      </w:r>
-      <w:proofErr w:type="gramStart"/>
-      <w:r>
-        <w:t>requirements</w:t>
-      </w:r>
-      <w:proofErr w:type="gramEnd"/>
+        <w:t>Participate in scrum meetings and demos to identify and gather documentation requirements</w:t>
+      </w:r>
     </w:p>
     <w:p>
       <w:pPr>
@@ -167,13 +160,8 @@
         </w:numPr>
       </w:pPr>
       <w:r>
-        <w:t xml:space="preserve">Capture and manage requirements in Jira and track the progress of key </w:t>
-      </w:r>
-      <w:proofErr w:type="gramStart"/>
-      <w:r>
-        <w:t>deliverables</w:t>
-      </w:r>
-      <w:proofErr w:type="gramEnd"/>
+        <w:t>Capture and manage requirements in Jira and track the progress of key deliverables</w:t>
+      </w:r>
     </w:p>
     <w:p>
       <w:pPr>
@@ -184,13 +172,8 @@
         </w:numPr>
       </w:pPr>
       <w:r>
-        <w:t xml:space="preserve">Follow documentation guidelines and recommend improvements to existing tools and </w:t>
-      </w:r>
-      <w:proofErr w:type="gramStart"/>
-      <w:r>
-        <w:t>processes</w:t>
-      </w:r>
-      <w:proofErr w:type="gramEnd"/>
+        <w:t>Follow documentation guidelines and recommend improvements to existing tools and processes</w:t>
+      </w:r>
     </w:p>
     <w:p>
       <w:pPr>
@@ -201,13 +184,8 @@
         </w:numPr>
       </w:pPr>
       <w:r>
-        <w:t xml:space="preserve">Interact with the Magnolia community online by answering questions and giving </w:t>
-      </w:r>
-      <w:proofErr w:type="gramStart"/>
-      <w:r>
-        <w:t>advice</w:t>
-      </w:r>
-      <w:proofErr w:type="gramEnd"/>
+        <w:t>Interact with the Magnolia community online by answering questions and giving advice</w:t>
+      </w:r>
     </w:p>
     <w:p>
       <w:r>
@@ -282,16 +260,11 @@
         <w:t>d</w:t>
       </w:r>
       <w:r>
-        <w:t xml:space="preserve">eveloper </w:t>
-      </w:r>
-      <w:proofErr w:type="gramStart"/>
-      <w:r>
-        <w:t>guide</w:t>
+        <w:t>eveloper guide</w:t>
       </w:r>
       <w:r>
         <w:t>s</w:t>
       </w:r>
-      <w:proofErr w:type="gramEnd"/>
     </w:p>
     <w:p>
       <w:pPr>
@@ -302,13 +275,8 @@
         </w:numPr>
       </w:pPr>
       <w:r>
-        <w:t xml:space="preserve">Developed training material and FAQs to help customers integrate </w:t>
-      </w:r>
-      <w:proofErr w:type="gramStart"/>
-      <w:r>
-        <w:t>solutions</w:t>
-      </w:r>
-      <w:proofErr w:type="gramEnd"/>
+        <w:t>Developed training material and FAQs to help customers integrate solutions</w:t>
+      </w:r>
     </w:p>
     <w:p>
       <w:pPr>
@@ -331,13 +299,8 @@
         </w:numPr>
       </w:pPr>
       <w:r>
-        <w:t xml:space="preserve">Improved product usability and created microcopy for the user </w:t>
-      </w:r>
-      <w:proofErr w:type="gramStart"/>
-      <w:r>
-        <w:t>interface</w:t>
-      </w:r>
-      <w:proofErr w:type="gramEnd"/>
+        <w:t>Improved product usability and created microcopy for the user interface</w:t>
+      </w:r>
     </w:p>
     <w:p>
       <w:pPr>
@@ -360,13 +323,8 @@
         <w:t>d</w:t>
       </w:r>
       <w:r>
-        <w:t xml:space="preserve"> to marketing presentations, newsletters, brochures, website content, and conference </w:t>
-      </w:r>
-      <w:proofErr w:type="gramStart"/>
-      <w:r>
-        <w:t>submissions</w:t>
-      </w:r>
-      <w:proofErr w:type="gramEnd"/>
+        <w:t xml:space="preserve"> to marketing presentations, newsletters, brochures, website content, and conference submissions</w:t>
+      </w:r>
     </w:p>
     <w:p>
       <w:r>
@@ -404,21 +362,25 @@
         <w:rPr>
           <w:rStyle w:val="background-details"/>
         </w:rPr>
-        <w:t xml:space="preserve">Created, edited, and maintained user manuals, online help systems, </w:t>
-      </w:r>
-      <w:proofErr w:type="gramStart"/>
-      <w:r>
+        <w:t>Created, edited, and maintained user manuals, online help systems, quick-start guides, and application and release notes for software and hardware products</w:t>
+      </w:r>
+    </w:p>
+    <w:p>
+      <w:pPr>
+        <w:pStyle w:val="ListParagraph"/>
+        <w:numPr>
+          <w:ilvl w:val="0"/>
+          <w:numId w:val="10"/>
+        </w:numPr>
         <w:rPr>
           <w:rStyle w:val="background-details"/>
         </w:rPr>
-        <w:t>quick-start</w:t>
-      </w:r>
-      <w:proofErr w:type="gramEnd"/>
+      </w:pPr>
       <w:r>
         <w:rPr>
           <w:rStyle w:val="background-details"/>
         </w:rPr>
-        <w:t xml:space="preserve"> guides, and application and release notes for software and hardware products</w:t>
+        <w:t>Analyzed project requirements and determined the information depth needed for customers</w:t>
       </w:r>
     </w:p>
     <w:p>
@@ -428,38 +390,291 @@
           <w:ilvl w:val="0"/>
           <w:numId w:val="10"/>
         </w:numPr>
+      </w:pPr>
+      <w:r>
         <w:rPr>
           <w:rStyle w:val="background-details"/>
         </w:rPr>
+        <w:t>Explored and tested software products and recommended improvements to user interface text</w:t>
+      </w:r>
+    </w:p>
+    <w:p>
+      <w:pPr>
+        <w:pStyle w:val="ListParagraph"/>
+        <w:numPr>
+          <w:ilvl w:val="0"/>
+          <w:numId w:val="10"/>
+        </w:numPr>
       </w:pPr>
       <w:r>
         <w:rPr>
           <w:rStyle w:val="background-details"/>
         </w:rPr>
-        <w:t xml:space="preserve">Analyzed project requirements and determined the information depth needed for </w:t>
-      </w:r>
-      <w:proofErr w:type="gramStart"/>
-      <w:r>
+        <w:t>Adopted a translation-oriented authoring approach by using a translation memory system and a terminology database</w:t>
+      </w:r>
+    </w:p>
+    <w:p>
+      <w:pPr>
+        <w:pStyle w:val="ListParagraph"/>
+        <w:numPr>
+          <w:ilvl w:val="0"/>
+          <w:numId w:val="10"/>
+        </w:numPr>
         <w:rPr>
           <w:rStyle w:val="background-details"/>
         </w:rPr>
-        <w:t>customers</w:t>
-      </w:r>
-      <w:proofErr w:type="gramEnd"/>
+      </w:pPr>
+      <w:r>
+        <w:rPr>
+          <w:rStyle w:val="background-details"/>
+        </w:rPr>
+        <w:t>Planned, coordinated, and supervised outsourced documentation and translation projects</w:t>
+      </w:r>
+    </w:p>
+    <w:p>
+      <w:r>
+        <w:t>P</w:t>
+      </w:r>
+      <w:r>
+        <w:t xml:space="preserve">roject </w:t>
+      </w:r>
+      <w:r>
+        <w:t>Researcher (Oct 2014 – Sep 2016)</w:t>
+      </w:r>
+    </w:p>
+    <w:p>
+      <w:r>
+        <w:t>Dept. of Language Science and Technology, Saarland University (Saarbrücken, Germany)</w:t>
+      </w:r>
+    </w:p>
+    <w:p>
+      <w:pPr>
+        <w:numPr>
+          <w:ilvl w:val="0"/>
+          <w:numId w:val="2"/>
+        </w:numPr>
+      </w:pPr>
+      <w:r>
+        <w:t>Compiled a diachronic corpus of scientific English covering the period 1665–1869</w:t>
+      </w:r>
+    </w:p>
+    <w:p>
+      <w:pPr>
+        <w:numPr>
+          <w:ilvl w:val="0"/>
+          <w:numId w:val="2"/>
+        </w:numPr>
+      </w:pPr>
+      <w:r>
+        <w:t>Trained and evaluated computational models to normalize historical spelling variation</w:t>
+      </w:r>
+    </w:p>
+    <w:p>
+      <w:pPr>
+        <w:numPr>
+          <w:ilvl w:val="0"/>
+          <w:numId w:val="2"/>
+        </w:numPr>
+      </w:pPr>
+      <w:r>
+        <w:t>Presented ongoing research and interim results at international conferences and workshops</w:t>
+      </w:r>
+    </w:p>
+    <w:p>
+      <w:pPr>
+        <w:numPr>
+          <w:ilvl w:val="0"/>
+          <w:numId w:val="2"/>
+        </w:numPr>
+      </w:pPr>
+      <w:r>
+        <w:t>Maintained wiki-based documentation for literature reviews and software applications</w:t>
+      </w:r>
+    </w:p>
+    <w:p>
+      <w:r>
+        <w:t>Freelance Copywriter and Editor (Feb 2008 – Apr 2012)</w:t>
+      </w:r>
+    </w:p>
+    <w:p>
+      <w:r>
+        <w:t>Upwork</w:t>
+      </w:r>
+      <w:r>
+        <w:t xml:space="preserve"> </w:t>
+      </w:r>
+      <w:r>
+        <w:t>(</w:t>
+      </w:r>
+      <w:r>
+        <w:t>Remote</w:t>
+      </w:r>
+      <w:r>
+        <w:t>)</w:t>
+      </w:r>
+    </w:p>
+    <w:p>
+      <w:pPr>
+        <w:numPr>
+          <w:ilvl w:val="0"/>
+          <w:numId w:val="2"/>
+        </w:numPr>
+      </w:pPr>
+      <w:r>
+        <w:t>Completed over 70 writing and editing projects for a global client base</w:t>
+      </w:r>
+    </w:p>
+    <w:p>
+      <w:pPr>
+        <w:numPr>
+          <w:ilvl w:val="0"/>
+          <w:numId w:val="2"/>
+        </w:numPr>
+      </w:pPr>
+      <w:r>
+        <w:t>Researched and wrote B2B case studies, white papers, and SEO articles</w:t>
+      </w:r>
+    </w:p>
+    <w:p>
+      <w:pPr>
+        <w:numPr>
+          <w:ilvl w:val="0"/>
+          <w:numId w:val="2"/>
+        </w:numPr>
+      </w:pPr>
+      <w:r>
+        <w:lastRenderedPageBreak/>
+        <w:t>Created business website content and managed news aggregation websites</w:t>
+      </w:r>
+    </w:p>
+    <w:p>
+      <w:pPr>
+        <w:numPr>
+          <w:ilvl w:val="0"/>
+          <w:numId w:val="2"/>
+        </w:numPr>
+      </w:pPr>
+      <w:r>
+        <w:t>Edited and proofread technical reports, training manuals, and business and legal books</w:t>
+      </w:r>
+    </w:p>
+    <w:p>
+      <w:r>
+        <w:t>Customer Service Advisor and Shift Supervisor (Apr 2007 – Jun 2008)</w:t>
+      </w:r>
+    </w:p>
+    <w:p>
+      <w:r>
+        <w:t>Book D</w:t>
+      </w:r>
+      <w:r>
+        <w:t>epository</w:t>
+      </w:r>
+      <w:r>
+        <w:t xml:space="preserve"> </w:t>
+      </w:r>
+      <w:r>
+        <w:t>(</w:t>
+      </w:r>
+      <w:r>
+        <w:t>Alexandria, Egypt</w:t>
+      </w:r>
+      <w:r>
+        <w:t>)</w:t>
+      </w:r>
+    </w:p>
+    <w:p>
+      <w:pPr>
+        <w:numPr>
+          <w:ilvl w:val="0"/>
+          <w:numId w:val="2"/>
+        </w:numPr>
+      </w:pPr>
+      <w:r>
+        <w:t>Received, managed, and processed customer orders and answered general queries</w:t>
+      </w:r>
+    </w:p>
+    <w:p>
+      <w:pPr>
+        <w:numPr>
+          <w:ilvl w:val="0"/>
+          <w:numId w:val="2"/>
+        </w:numPr>
+      </w:pPr>
+      <w:r>
+        <w:t>Liaised with other departments and suppliers to improve customer experience</w:t>
+      </w:r>
+    </w:p>
+    <w:p>
+      <w:pPr>
+        <w:numPr>
+          <w:ilvl w:val="0"/>
+          <w:numId w:val="2"/>
+        </w:numPr>
+      </w:pPr>
+      <w:r>
+        <w:t>Trained and supervised four customer service personnel</w:t>
+      </w:r>
+    </w:p>
+    <w:p>
+      <w:pPr>
+        <w:pStyle w:val="Heading1"/>
+      </w:pPr>
+      <w:r>
+        <w:t>skills</w:t>
+      </w:r>
+    </w:p>
+    <w:p>
+      <w:pPr>
+        <w:pStyle w:val="Heading2"/>
+        <w:rPr>
+          <w:lang w:val="en-US"/>
+        </w:rPr>
+      </w:pPr>
+      <w:r>
+        <w:rPr>
+          <w:lang w:val="en-US"/>
+        </w:rPr>
+        <w:t>Tools &amp; Technologies</w:t>
+      </w:r>
     </w:p>
     <w:p>
       <w:pPr>
         <w:pStyle w:val="ListParagraph"/>
         <w:numPr>
           <w:ilvl w:val="0"/>
-          <w:numId w:val="10"/>
-        </w:numPr>
-      </w:pPr>
-      <w:r>
-        <w:rPr>
-          <w:rStyle w:val="background-details"/>
-        </w:rPr>
-        <w:t>Explored and tested software products and recommended improvements to user interface text</w:t>
+          <w:numId w:val="12"/>
+        </w:numPr>
+      </w:pPr>
+      <w:r>
+        <w:t>L</w:t>
+      </w:r>
+      <w:r>
+        <w:t xml:space="preserve">anguages: </w:t>
+      </w:r>
+      <w:r>
+        <w:t>AsciiDoc</w:t>
+      </w:r>
+      <w:r>
+        <w:t>,</w:t>
+      </w:r>
+      <w:r>
+        <w:t xml:space="preserve"> Bash</w:t>
+      </w:r>
+      <w:r>
+        <w:t>,</w:t>
+      </w:r>
+      <w:r>
+        <w:t xml:space="preserve"> </w:t>
+      </w:r>
+      <w:r>
+        <w:t xml:space="preserve">Java, HTML, XML, </w:t>
+      </w:r>
+      <w:r>
+        <w:t xml:space="preserve">CSS, </w:t>
+      </w:r>
+      <w:r>
+        <w:t>YAML</w:t>
       </w:r>
     </w:p>
     <w:p>
@@ -467,72 +682,121 @@
         <w:pStyle w:val="ListParagraph"/>
         <w:numPr>
           <w:ilvl w:val="0"/>
-          <w:numId w:val="10"/>
-        </w:numPr>
-      </w:pPr>
-      <w:r>
-        <w:rPr>
-          <w:rStyle w:val="background-details"/>
-        </w:rPr>
-        <w:t xml:space="preserve">Adopted a translation-oriented authoring approach by using a translation memory system and a terminology </w:t>
-      </w:r>
-      <w:proofErr w:type="gramStart"/>
-      <w:r>
-        <w:rPr>
-          <w:rStyle w:val="background-details"/>
-        </w:rPr>
-        <w:t>database</w:t>
-      </w:r>
-      <w:proofErr w:type="gramEnd"/>
+          <w:numId w:val="12"/>
+        </w:numPr>
+      </w:pPr>
+      <w:r>
+        <w:t xml:space="preserve">Authoring: </w:t>
+      </w:r>
+      <w:r>
+        <w:t xml:space="preserve">Atom, </w:t>
+      </w:r>
+      <w:r>
+        <w:t xml:space="preserve">Confluence, XMetaL, </w:t>
+      </w:r>
+      <w:r>
+        <w:t xml:space="preserve">FrameMaker, </w:t>
+      </w:r>
+      <w:r>
+        <w:t xml:space="preserve">Word, </w:t>
+      </w:r>
+      <w:r>
+        <w:t>SnagIt</w:t>
+      </w:r>
     </w:p>
     <w:p>
       <w:pPr>
         <w:pStyle w:val="ListParagraph"/>
         <w:numPr>
           <w:ilvl w:val="0"/>
-          <w:numId w:val="10"/>
-        </w:numPr>
-        <w:rPr>
-          <w:rStyle w:val="background-details"/>
-        </w:rPr>
-      </w:pPr>
-      <w:r>
-        <w:rPr>
-          <w:rStyle w:val="background-details"/>
-        </w:rPr>
-        <w:t xml:space="preserve">Planned, coordinated, and supervised outsourced documentation and translation </w:t>
-      </w:r>
-      <w:proofErr w:type="gramStart"/>
-      <w:r>
-        <w:rPr>
-          <w:rStyle w:val="background-details"/>
-        </w:rPr>
-        <w:t>projects</w:t>
-      </w:r>
-      <w:proofErr w:type="gramEnd"/>
-    </w:p>
-    <w:p>
-      <w:r>
-        <w:t>P</w:t>
-      </w:r>
-      <w:r>
-        <w:t xml:space="preserve">roject </w:t>
-      </w:r>
-      <w:r>
-        <w:t>Researcher (Oct 2014 – Sep 2016)</w:t>
-      </w:r>
-    </w:p>
-    <w:p>
-      <w:r>
-        <w:t>Dept. of Language Science and Technology, Saarland University (</w:t>
-      </w:r>
-      <w:proofErr w:type="spellStart"/>
-      <w:r>
-        <w:t>Saarbrücken</w:t>
-      </w:r>
-      <w:proofErr w:type="spellEnd"/>
-      <w:r>
-        <w:t>, Germany)</w:t>
+          <w:numId w:val="12"/>
+        </w:numPr>
+      </w:pPr>
+      <w:r>
+        <w:t xml:space="preserve">Workflow: </w:t>
+      </w:r>
+      <w:r>
+        <w:t>d</w:t>
+      </w:r>
+      <w:r>
+        <w:t xml:space="preserve">ocs as </w:t>
+      </w:r>
+      <w:r>
+        <w:t>c</w:t>
+      </w:r>
+      <w:r>
+        <w:t>od</w:t>
+      </w:r>
+      <w:r>
+        <w:t>e</w:t>
+      </w:r>
+      <w:r>
+        <w:t xml:space="preserve"> </w:t>
+      </w:r>
+      <w:r>
+        <w:t>(</w:t>
+      </w:r>
+      <w:r>
+        <w:t xml:space="preserve">Git, </w:t>
+      </w:r>
+      <w:r>
+        <w:t xml:space="preserve">CLI, </w:t>
+      </w:r>
+      <w:r>
+        <w:t>Jira</w:t>
+      </w:r>
+      <w:r>
+        <w:t>)</w:t>
+      </w:r>
+      <w:r>
+        <w:t>,</w:t>
+      </w:r>
+      <w:r>
+        <w:t xml:space="preserve"> </w:t>
+      </w:r>
+      <w:r>
+        <w:t>SharePoint, Google Analytics</w:t>
+      </w:r>
+    </w:p>
+    <w:p>
+      <w:pPr>
+        <w:pStyle w:val="ListParagraph"/>
+        <w:numPr>
+          <w:ilvl w:val="0"/>
+          <w:numId w:val="12"/>
+        </w:numPr>
+      </w:pPr>
+      <w:r>
+        <w:t>Localization: WorldServer, MultiTerm, globalReview</w:t>
+      </w:r>
+    </w:p>
+    <w:p>
+      <w:pPr>
+        <w:pStyle w:val="ListParagraph"/>
+        <w:numPr>
+          <w:ilvl w:val="0"/>
+          <w:numId w:val="12"/>
+        </w:numPr>
+      </w:pPr>
+      <w:r>
+        <w:t xml:space="preserve">Stylebooks: Microsoft, Chicago, </w:t>
+      </w:r>
+      <w:r>
+        <w:t>AP</w:t>
+      </w:r>
+    </w:p>
+    <w:p>
+      <w:pPr>
+        <w:pStyle w:val="Heading2"/>
+        <w:rPr>
+          <w:lang w:val="en-US"/>
+        </w:rPr>
+      </w:pPr>
+      <w:r>
+        <w:rPr>
+          <w:lang w:val="en-US"/>
+        </w:rPr>
+        <w:t>Languages</w:t>
       </w:r>
     </w:p>
     <w:p>
@@ -543,13 +807,8 @@
         </w:numPr>
       </w:pPr>
       <w:r>
-        <w:t>Compiled a diachronic corpus of scientific English covering the period 1665–</w:t>
-      </w:r>
-      <w:proofErr w:type="gramStart"/>
-      <w:r>
-        <w:t>1869</w:t>
-      </w:r>
-      <w:proofErr w:type="gramEnd"/>
+        <w:t>Arabic: native</w:t>
+      </w:r>
     </w:p>
     <w:p>
       <w:pPr>
@@ -559,13 +818,8 @@
         </w:numPr>
       </w:pPr>
       <w:r>
-        <w:t xml:space="preserve">Trained and evaluated computational models to normalize historical spelling </w:t>
-      </w:r>
-      <w:proofErr w:type="gramStart"/>
-      <w:r>
-        <w:t>variation</w:t>
-      </w:r>
-      <w:proofErr w:type="gramEnd"/>
+        <w:t>English: native-like (C2+)</w:t>
+      </w:r>
     </w:p>
     <w:p>
       <w:pPr>
@@ -575,13 +829,8 @@
         </w:numPr>
       </w:pPr>
       <w:r>
-        <w:t xml:space="preserve">Presented ongoing research and interim results at international conferences and </w:t>
-      </w:r>
-      <w:proofErr w:type="gramStart"/>
-      <w:r>
-        <w:t>workshops</w:t>
-      </w:r>
-      <w:proofErr w:type="gramEnd"/>
+        <w:t>German: upper intermediate (B2)</w:t>
+      </w:r>
     </w:p>
     <w:p>
       <w:pPr>
@@ -591,31 +840,76 @@
         </w:numPr>
       </w:pPr>
       <w:r>
-        <w:t xml:space="preserve">Maintained wiki-based documentation for literature reviews and software </w:t>
-      </w:r>
-      <w:proofErr w:type="gramStart"/>
-      <w:r>
-        <w:t>applications</w:t>
-      </w:r>
-      <w:proofErr w:type="gramEnd"/>
-    </w:p>
-    <w:p>
-      <w:r>
-        <w:t>Freelance Copywriter and Editor (Feb 2008 – Apr 2012)</w:t>
-      </w:r>
-    </w:p>
-    <w:p>
-      <w:r>
-        <w:t>Upwork</w:t>
+        <w:t>French: elementary (A2)</w:t>
+      </w:r>
+    </w:p>
+    <w:p>
+      <w:pPr>
+        <w:pStyle w:val="Heading1"/>
+      </w:pPr>
+      <w:r>
+        <w:t>Education</w:t>
+      </w:r>
+    </w:p>
+    <w:p>
+      <w:r>
+        <w:t>M</w:t>
+      </w:r>
+      <w:r>
+        <w:t>aster of Advanced Studies</w:t>
+      </w:r>
+      <w:r>
+        <w:t>,</w:t>
       </w:r>
       <w:r>
         <w:t xml:space="preserve"> </w:t>
       </w:r>
       <w:r>
+        <w:t>Cognitive and Functional Linguistics</w:t>
+      </w:r>
+      <w:r>
+        <w:t xml:space="preserve"> </w:t>
+      </w:r>
+      <w:r>
+        <w:t>(Sep 2013 – Sep 2014)</w:t>
+      </w:r>
+    </w:p>
+    <w:p>
+      <w:r>
+        <w:t>KU Leuven</w:t>
+      </w:r>
+      <w:r>
+        <w:t>,</w:t>
+      </w:r>
+      <w:r>
+        <w:t xml:space="preserve"> </w:t>
+      </w:r>
+      <w:r>
+        <w:t>Ghent University</w:t>
+      </w:r>
+      <w:r>
+        <w:t xml:space="preserve">, </w:t>
+      </w:r>
+      <w:r>
+        <w:t>Vrije Universiteit Brussel &amp;</w:t>
+      </w:r>
+      <w:r>
+        <w:t xml:space="preserve"> </w:t>
+      </w:r>
+      <w:r>
+        <w:t>University</w:t>
+      </w:r>
+      <w:r>
+        <w:t xml:space="preserve"> of Antwerp</w:t>
+      </w:r>
+      <w:r>
+        <w:t xml:space="preserve"> </w:t>
+      </w:r>
+      <w:r>
         <w:t>(</w:t>
       </w:r>
       <w:r>
-        <w:t>Remote</w:t>
+        <w:t>Belgium</w:t>
       </w:r>
       <w:r>
         <w:t>)</w:t>
@@ -629,13 +923,8 @@
         </w:numPr>
       </w:pPr>
       <w:r>
-        <w:t xml:space="preserve">Completed over 70 writing and editing projects for a global client </w:t>
-      </w:r>
-      <w:proofErr w:type="gramStart"/>
-      <w:r>
-        <w:t>base</w:t>
-      </w:r>
-      <w:proofErr w:type="gramEnd"/>
+        <w:t>Grade: magna cum laude</w:t>
+      </w:r>
     </w:p>
     <w:p>
       <w:pPr>
@@ -645,13 +934,57 @@
         </w:numPr>
       </w:pPr>
       <w:r>
-        <w:t xml:space="preserve">Researched and wrote B2B case studies, white papers, and SEO </w:t>
-      </w:r>
-      <w:proofErr w:type="gramStart"/>
-      <w:r>
-        <w:t>articles</w:t>
-      </w:r>
-      <w:proofErr w:type="gramEnd"/>
+        <w:t xml:space="preserve">Thesis: </w:t>
+      </w:r>
+      <w:r>
+        <w:rPr>
+          <w:rStyle w:val="StyleItalic"/>
+        </w:rPr>
+        <w:t>Further and Farther: Competition or Functional Differentiation?</w:t>
+      </w:r>
+    </w:p>
+    <w:p>
+      <w:r>
+        <w:t>M</w:t>
+      </w:r>
+      <w:r>
+        <w:t>aster of Arts</w:t>
+      </w:r>
+      <w:r>
+        <w:t xml:space="preserve">, English </w:t>
+      </w:r>
+      <w:r>
+        <w:t>Linguisti</w:t>
+      </w:r>
+      <w:r>
+        <w:t>cs and Literature</w:t>
+      </w:r>
+      <w:r>
+        <w:t xml:space="preserve"> </w:t>
+      </w:r>
+      <w:r>
+        <w:t>(Sep 2012 – Sep</w:t>
+      </w:r>
+      <w:r>
+        <w:t xml:space="preserve"> 2013)</w:t>
+      </w:r>
+    </w:p>
+    <w:p>
+      <w:r>
+        <w:t>KU</w:t>
+      </w:r>
+      <w:r>
+        <w:t xml:space="preserve"> Leuven (Leuven,</w:t>
+      </w:r>
+      <w:r>
+        <w:t xml:space="preserve"> </w:t>
+      </w:r>
+      <w:r>
+        <w:t>Belgium</w:t>
+      </w:r>
+      <w:r>
+        <w:t>)</w:t>
+      </w:r>
     </w:p>
     <w:p>
       <w:pPr>
@@ -661,14 +994,8 @@
         </w:numPr>
       </w:pPr>
       <w:r>
-        <w:lastRenderedPageBreak/>
-        <w:t xml:space="preserve">Created business website content and managed news aggregation </w:t>
-      </w:r>
-      <w:proofErr w:type="gramStart"/>
-      <w:r>
-        <w:t>websites</w:t>
-      </w:r>
-      <w:proofErr w:type="gramEnd"/>
+        <w:t>Grade: magna cum laude</w:t>
+      </w:r>
     </w:p>
     <w:p>
       <w:pPr>
@@ -678,34 +1005,68 @@
         </w:numPr>
       </w:pPr>
       <w:r>
-        <w:t xml:space="preserve">Edited and proofread technical reports, training manuals, and business and legal </w:t>
-      </w:r>
-      <w:proofErr w:type="gramStart"/>
-      <w:r>
-        <w:t>books</w:t>
-      </w:r>
-      <w:proofErr w:type="gramEnd"/>
-    </w:p>
-    <w:p>
-      <w:r>
-        <w:t>Customer Service Advisor and Shift Supervisor (Apr 2007 – Jun 2008)</w:t>
-      </w:r>
-    </w:p>
-    <w:p>
-      <w:r>
-        <w:t>Book D</w:t>
-      </w:r>
-      <w:r>
-        <w:t>epository</w:t>
+        <w:t xml:space="preserve">Thesis: </w:t>
+      </w:r>
+      <w:r>
+        <w:rPr>
+          <w:rStyle w:val="StyleItalic"/>
+        </w:rPr>
+        <w:t>Nominal and Verbal Gerunds with Genitive Subjects in Present-Day English: A Comparative Corpus Study</w:t>
+      </w:r>
+    </w:p>
+    <w:p>
+      <w:r>
+        <w:t>B</w:t>
+      </w:r>
+      <w:r>
+        <w:t>achelor of Arts</w:t>
       </w:r>
       <w:r>
         <w:t xml:space="preserve"> </w:t>
       </w:r>
       <w:r>
-        <w:t>(</w:t>
-      </w:r>
-      <w:r>
-        <w:t>Alexandria, Egypt</w:t>
+        <w:t>and</w:t>
+      </w:r>
+      <w:r>
+        <w:t xml:space="preserve"> Ed</w:t>
+      </w:r>
+      <w:r>
+        <w:t>ucation</w:t>
+      </w:r>
+      <w:r>
+        <w:t xml:space="preserve">, </w:t>
+      </w:r>
+      <w:r>
+        <w:t>Englis</w:t>
+      </w:r>
+      <w:r>
+        <w:t>h</w:t>
+      </w:r>
+      <w:r>
+        <w:t xml:space="preserve"> </w:t>
+      </w:r>
+      <w:r>
+        <w:t>(Sep 2002 –</w:t>
+      </w:r>
+      <w:r>
+        <w:t xml:space="preserve"> May 2006)</w:t>
+      </w:r>
+    </w:p>
+    <w:p>
+      <w:r>
+        <w:t>Alexandria</w:t>
+      </w:r>
+      <w:r>
+        <w:t xml:space="preserve"> University</w:t>
+      </w:r>
+      <w:r>
+        <w:t xml:space="preserve"> (Alexandria,</w:t>
+      </w:r>
+      <w:r>
+        <w:t xml:space="preserve"> </w:t>
+      </w:r>
+      <w:r>
+        <w:t>Egypt</w:t>
       </w:r>
       <w:r>
         <w:t>)</w:t>
@@ -719,13 +1080,19 @@
         </w:numPr>
       </w:pPr>
       <w:r>
-        <w:t xml:space="preserve">Received, managed, and processed customer orders and answered general </w:t>
-      </w:r>
-      <w:proofErr w:type="gramStart"/>
-      <w:r>
-        <w:t>queries</w:t>
-      </w:r>
-      <w:proofErr w:type="gramEnd"/>
+        <w:t>Grade: good</w:t>
+      </w:r>
+    </w:p>
+    <w:p>
+      <w:pPr>
+        <w:pStyle w:val="Heading1"/>
+      </w:pPr>
+      <w:r>
+        <w:t>Honors &amp;</w:t>
+      </w:r>
+      <w:r>
+        <w:t xml:space="preserve"> Awards</w:t>
+      </w:r>
     </w:p>
     <w:p>
       <w:pPr>
@@ -735,13 +1102,8 @@
         </w:numPr>
       </w:pPr>
       <w:r>
-        <w:t xml:space="preserve">Liaised with other departments and suppliers to improve customer </w:t>
-      </w:r>
-      <w:proofErr w:type="gramStart"/>
-      <w:r>
-        <w:t>experience</w:t>
-      </w:r>
-      <w:proofErr w:type="gramEnd"/>
+        <w:t>“GradUS global” grant for research visits abroad (Saarland University, Feb 2016 – Mar 2016)</w:t>
+      </w:r>
     </w:p>
     <w:p>
       <w:pPr>
@@ -751,528 +1113,7 @@
         </w:numPr>
       </w:pPr>
       <w:r>
-        <w:t xml:space="preserve">Trained and supervised four customer service </w:t>
-      </w:r>
-      <w:proofErr w:type="gramStart"/>
-      <w:r>
-        <w:t>personnel</w:t>
-      </w:r>
-      <w:proofErr w:type="gramEnd"/>
-    </w:p>
-    <w:p>
-      <w:pPr>
-        <w:pStyle w:val="Heading1"/>
-      </w:pPr>
-      <w:r>
-        <w:t>skills</w:t>
-      </w:r>
-    </w:p>
-    <w:p>
-      <w:pPr>
-        <w:pStyle w:val="Heading2"/>
-        <w:rPr>
-          <w:lang w:val="en-US"/>
-        </w:rPr>
-      </w:pPr>
-      <w:r>
-        <w:rPr>
-          <w:lang w:val="en-US"/>
-        </w:rPr>
-        <w:t>Tools &amp; Technologies</w:t>
-      </w:r>
-    </w:p>
-    <w:p>
-      <w:pPr>
-        <w:pStyle w:val="ListParagraph"/>
-        <w:numPr>
-          <w:ilvl w:val="0"/>
-          <w:numId w:val="12"/>
-        </w:numPr>
-      </w:pPr>
-      <w:r>
-        <w:t>L</w:t>
-      </w:r>
-      <w:r>
-        <w:t xml:space="preserve">anguages: </w:t>
-      </w:r>
-      <w:r>
-        <w:t>AsciiDoc</w:t>
-      </w:r>
-      <w:r>
-        <w:t>,</w:t>
-      </w:r>
-      <w:r>
-        <w:t xml:space="preserve"> Bash</w:t>
-      </w:r>
-      <w:r>
-        <w:t>,</w:t>
-      </w:r>
-      <w:r>
-        <w:t xml:space="preserve"> </w:t>
-      </w:r>
-      <w:r>
-        <w:t xml:space="preserve">Java, HTML, XML, </w:t>
-      </w:r>
-      <w:r>
-        <w:t xml:space="preserve">CSS, </w:t>
-      </w:r>
-      <w:r>
-        <w:t>YAML</w:t>
-      </w:r>
-    </w:p>
-    <w:p>
-      <w:pPr>
-        <w:pStyle w:val="ListParagraph"/>
-        <w:numPr>
-          <w:ilvl w:val="0"/>
-          <w:numId w:val="12"/>
-        </w:numPr>
-      </w:pPr>
-      <w:r>
-        <w:t xml:space="preserve">Authoring: </w:t>
-      </w:r>
-      <w:r>
-        <w:t xml:space="preserve">Atom, </w:t>
-      </w:r>
-      <w:r>
-        <w:t xml:space="preserve">Confluence, XMetaL, </w:t>
-      </w:r>
-      <w:r>
-        <w:t xml:space="preserve">FrameMaker, </w:t>
-      </w:r>
-      <w:r>
-        <w:t xml:space="preserve">Word, </w:t>
-      </w:r>
-      <w:r>
-        <w:t>SnagIt</w:t>
-      </w:r>
-    </w:p>
-    <w:p>
-      <w:pPr>
-        <w:pStyle w:val="ListParagraph"/>
-        <w:numPr>
-          <w:ilvl w:val="0"/>
-          <w:numId w:val="12"/>
-        </w:numPr>
-      </w:pPr>
-      <w:r>
-        <w:t xml:space="preserve">Workflow: </w:t>
-      </w:r>
-      <w:r>
-        <w:t>d</w:t>
-      </w:r>
-      <w:r>
-        <w:t xml:space="preserve">ocs as </w:t>
-      </w:r>
-      <w:r>
-        <w:t>c</w:t>
-      </w:r>
-      <w:r>
-        <w:t>od</w:t>
-      </w:r>
-      <w:r>
-        <w:t>e</w:t>
-      </w:r>
-      <w:r>
-        <w:t xml:space="preserve"> </w:t>
-      </w:r>
-      <w:r>
-        <w:t>(</w:t>
-      </w:r>
-      <w:r>
-        <w:t xml:space="preserve">Git, </w:t>
-      </w:r>
-      <w:r>
-        <w:t xml:space="preserve">CLI, </w:t>
-      </w:r>
-      <w:r>
-        <w:t>Jira</w:t>
-      </w:r>
-      <w:r>
-        <w:t>)</w:t>
-      </w:r>
-      <w:r>
-        <w:t>,</w:t>
-      </w:r>
-      <w:r>
-        <w:t xml:space="preserve"> </w:t>
-      </w:r>
-      <w:r>
-        <w:t>SharePoint, Google Analytics</w:t>
-      </w:r>
-    </w:p>
-    <w:p>
-      <w:pPr>
-        <w:pStyle w:val="ListParagraph"/>
-        <w:numPr>
-          <w:ilvl w:val="0"/>
-          <w:numId w:val="12"/>
-        </w:numPr>
-      </w:pPr>
-      <w:r>
-        <w:t>Localization: WorldServer, MultiTerm, globalReview</w:t>
-      </w:r>
-    </w:p>
-    <w:p>
-      <w:pPr>
-        <w:pStyle w:val="ListParagraph"/>
-        <w:numPr>
-          <w:ilvl w:val="0"/>
-          <w:numId w:val="12"/>
-        </w:numPr>
-      </w:pPr>
-      <w:r>
-        <w:t xml:space="preserve">Stylebooks: Microsoft, Chicago, </w:t>
-      </w:r>
-      <w:r>
-        <w:t>AP</w:t>
-      </w:r>
-    </w:p>
-    <w:p>
-      <w:pPr>
-        <w:pStyle w:val="Heading2"/>
-        <w:rPr>
-          <w:lang w:val="en-US"/>
-        </w:rPr>
-      </w:pPr>
-      <w:r>
-        <w:rPr>
-          <w:lang w:val="en-US"/>
-        </w:rPr>
-        <w:t>Languages</w:t>
-      </w:r>
-    </w:p>
-    <w:p>
-      <w:pPr>
-        <w:numPr>
-          <w:ilvl w:val="0"/>
-          <w:numId w:val="2"/>
-        </w:numPr>
-      </w:pPr>
-      <w:r>
-        <w:t>Arabic: native</w:t>
-      </w:r>
-    </w:p>
-    <w:p>
-      <w:pPr>
-        <w:numPr>
-          <w:ilvl w:val="0"/>
-          <w:numId w:val="2"/>
-        </w:numPr>
-      </w:pPr>
-      <w:r>
-        <w:t>English: native-like (C2+)</w:t>
-      </w:r>
-    </w:p>
-    <w:p>
-      <w:pPr>
-        <w:numPr>
-          <w:ilvl w:val="0"/>
-          <w:numId w:val="2"/>
-        </w:numPr>
-      </w:pPr>
-      <w:r>
-        <w:t>German: upper intermediate (B2)</w:t>
-      </w:r>
-    </w:p>
-    <w:p>
-      <w:pPr>
-        <w:numPr>
-          <w:ilvl w:val="0"/>
-          <w:numId w:val="2"/>
-        </w:numPr>
-      </w:pPr>
-      <w:r>
-        <w:t>French: elementary (A2)</w:t>
-      </w:r>
-    </w:p>
-    <w:p>
-      <w:pPr>
-        <w:pStyle w:val="Heading1"/>
-      </w:pPr>
-      <w:r>
-        <w:t>Education</w:t>
-      </w:r>
-    </w:p>
-    <w:p>
-      <w:r>
-        <w:t>M</w:t>
-      </w:r>
-      <w:r>
-        <w:t>aster of Advanced Studies</w:t>
-      </w:r>
-      <w:r>
-        <w:t>,</w:t>
-      </w:r>
-      <w:r>
-        <w:t xml:space="preserve"> </w:t>
-      </w:r>
-      <w:r>
-        <w:t>Cognitive and Functional Linguistics</w:t>
-      </w:r>
-      <w:r>
-        <w:t xml:space="preserve"> </w:t>
-      </w:r>
-      <w:r>
-        <w:t>(Sep 2013 – Sep 2014)</w:t>
-      </w:r>
-    </w:p>
-    <w:p>
-      <w:r>
-        <w:t>KU Leuven</w:t>
-      </w:r>
-      <w:r>
-        <w:t>,</w:t>
-      </w:r>
-      <w:r>
-        <w:t xml:space="preserve"> </w:t>
-      </w:r>
-      <w:r>
-        <w:t>Ghent University</w:t>
-      </w:r>
-      <w:r>
-        <w:t xml:space="preserve">, </w:t>
-      </w:r>
-      <w:r>
-        <w:t>Vrije Universiteit Brussel &amp;</w:t>
-      </w:r>
-      <w:r>
-        <w:t xml:space="preserve"> </w:t>
-      </w:r>
-      <w:r>
-        <w:t>University</w:t>
-      </w:r>
-      <w:r>
-        <w:t xml:space="preserve"> of Antwerp</w:t>
-      </w:r>
-      <w:r>
-        <w:t xml:space="preserve"> </w:t>
-      </w:r>
-      <w:r>
-        <w:t>(</w:t>
-      </w:r>
-      <w:r>
-        <w:t>Belgium</w:t>
-      </w:r>
-      <w:r>
-        <w:t>)</w:t>
-      </w:r>
-    </w:p>
-    <w:p>
-      <w:pPr>
-        <w:numPr>
-          <w:ilvl w:val="0"/>
-          <w:numId w:val="2"/>
-        </w:numPr>
-      </w:pPr>
-      <w:r>
-        <w:t>Grade: magna cum laude</w:t>
-      </w:r>
-    </w:p>
-    <w:p>
-      <w:pPr>
-        <w:numPr>
-          <w:ilvl w:val="0"/>
-          <w:numId w:val="2"/>
-        </w:numPr>
-      </w:pPr>
-      <w:r>
-        <w:t xml:space="preserve">Thesis: </w:t>
-      </w:r>
-      <w:r>
-        <w:rPr>
-          <w:rStyle w:val="StyleItalic"/>
-        </w:rPr>
-        <w:t>Further and Farther: Competition or Functional Differentiation?</w:t>
-      </w:r>
-    </w:p>
-    <w:p>
-      <w:r>
-        <w:t>M</w:t>
-      </w:r>
-      <w:r>
-        <w:t>aster of Arts</w:t>
-      </w:r>
-      <w:r>
-        <w:t xml:space="preserve">, English </w:t>
-      </w:r>
-      <w:r>
-        <w:t>Linguisti</w:t>
-      </w:r>
-      <w:r>
-        <w:t>cs and Literature</w:t>
-      </w:r>
-      <w:r>
-        <w:t xml:space="preserve"> </w:t>
-      </w:r>
-      <w:r>
-        <w:t>(Sep 2012 – Sep</w:t>
-      </w:r>
-      <w:r>
-        <w:t xml:space="preserve"> 2013)</w:t>
-      </w:r>
-    </w:p>
-    <w:p>
-      <w:r>
-        <w:t>KU</w:t>
-      </w:r>
-      <w:r>
-        <w:t xml:space="preserve"> Leuven (Leuven,</w:t>
-      </w:r>
-      <w:r>
-        <w:t xml:space="preserve"> </w:t>
-      </w:r>
-      <w:r>
-        <w:t>Belgium</w:t>
-      </w:r>
-      <w:r>
-        <w:t>)</w:t>
-      </w:r>
-    </w:p>
-    <w:p>
-      <w:pPr>
-        <w:numPr>
-          <w:ilvl w:val="0"/>
-          <w:numId w:val="2"/>
-        </w:numPr>
-      </w:pPr>
-      <w:r>
-        <w:t>Grade: magna cum laude</w:t>
-      </w:r>
-    </w:p>
-    <w:p>
-      <w:pPr>
-        <w:numPr>
-          <w:ilvl w:val="0"/>
-          <w:numId w:val="2"/>
-        </w:numPr>
-      </w:pPr>
-      <w:r>
-        <w:t xml:space="preserve">Thesis: </w:t>
-      </w:r>
-      <w:r>
-        <w:rPr>
-          <w:rStyle w:val="StyleItalic"/>
-        </w:rPr>
-        <w:t>Nominal and Verbal Gerunds with Genitive Subjects in Present-Day English: A Comparative Corpus Study</w:t>
-      </w:r>
-    </w:p>
-    <w:p>
-      <w:r>
-        <w:t>B</w:t>
-      </w:r>
-      <w:r>
-        <w:t>achelor of Arts</w:t>
-      </w:r>
-      <w:r>
-        <w:t xml:space="preserve"> </w:t>
-      </w:r>
-      <w:r>
-        <w:t>and</w:t>
-      </w:r>
-      <w:r>
-        <w:t xml:space="preserve"> Ed</w:t>
-      </w:r>
-      <w:r>
-        <w:t>ucation</w:t>
-      </w:r>
-      <w:r>
-        <w:t xml:space="preserve">, </w:t>
-      </w:r>
-      <w:r>
-        <w:t>Englis</w:t>
-      </w:r>
-      <w:r>
-        <w:t>h</w:t>
-      </w:r>
-      <w:r>
-        <w:t xml:space="preserve"> </w:t>
-      </w:r>
-      <w:r>
-        <w:t>(Sep 2002 –</w:t>
-      </w:r>
-      <w:r>
-        <w:t xml:space="preserve"> May 2006)</w:t>
-      </w:r>
-    </w:p>
-    <w:p>
-      <w:r>
-        <w:t>Alexandria</w:t>
-      </w:r>
-      <w:r>
-        <w:t xml:space="preserve"> University</w:t>
-      </w:r>
-      <w:r>
-        <w:t xml:space="preserve"> (Alexandria,</w:t>
-      </w:r>
-      <w:r>
-        <w:t xml:space="preserve"> </w:t>
-      </w:r>
-      <w:r>
-        <w:t>Egypt</w:t>
-      </w:r>
-      <w:r>
-        <w:t>)</w:t>
-      </w:r>
-    </w:p>
-    <w:p>
-      <w:pPr>
-        <w:numPr>
-          <w:ilvl w:val="0"/>
-          <w:numId w:val="2"/>
-        </w:numPr>
-      </w:pPr>
-      <w:r>
-        <w:t>Grade: good</w:t>
-      </w:r>
-    </w:p>
-    <w:p>
-      <w:pPr>
-        <w:pStyle w:val="Heading1"/>
-      </w:pPr>
-      <w:r>
-        <w:t>Honors &amp;</w:t>
-      </w:r>
-      <w:r>
-        <w:t xml:space="preserve"> Awards</w:t>
-      </w:r>
-    </w:p>
-    <w:p>
-      <w:pPr>
-        <w:numPr>
-          <w:ilvl w:val="0"/>
-          <w:numId w:val="2"/>
-        </w:numPr>
-      </w:pPr>
-      <w:r>
-        <w:t>“</w:t>
-      </w:r>
-      <w:proofErr w:type="spellStart"/>
-      <w:r>
-        <w:t>GradUS</w:t>
-      </w:r>
-      <w:proofErr w:type="spellEnd"/>
-      <w:r>
-        <w:t xml:space="preserve"> global” grant for research visits abroad (Saarland University, Feb 2016 – Mar 2016)</w:t>
-      </w:r>
-    </w:p>
-    <w:p>
-      <w:pPr>
-        <w:numPr>
-          <w:ilvl w:val="0"/>
-          <w:numId w:val="2"/>
-        </w:numPr>
-      </w:pPr>
-      <w:r>
-        <w:t xml:space="preserve">Roger </w:t>
-      </w:r>
-      <w:proofErr w:type="spellStart"/>
-      <w:r>
-        <w:t>Dillemans</w:t>
-      </w:r>
-      <w:proofErr w:type="spellEnd"/>
-      <w:r>
-        <w:t xml:space="preserve"> Scholarship for academic excellence (KU Leuven, Oct 2013 – Jul 2014)</w:t>
+        <w:t>Roger Dillemans Scholarship for academic excellence (KU Leuven, Oct 2013 – Jul 2014)</w:t>
       </w:r>
     </w:p>
     <w:p>
@@ -1445,15 +1286,7 @@
         <w:t xml:space="preserve">, J. Knappen &amp; E. Teich. </w:t>
       </w:r>
       <w:r>
-        <w:t xml:space="preserve">2016. The Royal Society Corpus: From Uncharted Data to Corpus. In N. </w:t>
-      </w:r>
-      <w:proofErr w:type="spellStart"/>
-      <w:r>
-        <w:t>Calzolari</w:t>
-      </w:r>
-      <w:proofErr w:type="spellEnd"/>
-      <w:r>
-        <w:t xml:space="preserve"> et al. (eds.), </w:t>
+        <w:t xml:space="preserve">2016. The Royal Society Corpus: From Uncharted Data to Corpus. In N. Calzolari et al. (eds.), </w:t>
       </w:r>
       <w:r>
         <w:rPr>
@@ -1689,15 +1522,7 @@
         <w:t xml:space="preserve"> &amp; E. Teich. </w:t>
       </w:r>
       <w:r>
-        <w:t xml:space="preserve">2015. Information density in scientific writing: Exploring the </w:t>
-      </w:r>
-      <w:proofErr w:type="spellStart"/>
-      <w:r>
-        <w:t>SciTex</w:t>
-      </w:r>
-      <w:proofErr w:type="spellEnd"/>
-      <w:r>
-        <w:t xml:space="preserve"> corpus. </w:t>
+        <w:t xml:space="preserve">2015. Information density in scientific writing: Exploring the SciTex corpus. </w:t>
       </w:r>
       <w:r>
         <w:rPr>
@@ -1722,7 +1547,7 @@
 </file>
 
 <file path=word/endnotes.xml><?xml version="1.0" encoding="utf-8"?>
-<w:endnotes xmlns:wpc="http://schemas.microsoft.com/office/word/2010/wordprocessingCanvas" xmlns:cx="http://schemas.microsoft.com/office/drawing/2014/chartex" xmlns:cx1="http://schemas.microsoft.com/office/drawing/2015/9/8/chartex" xmlns:cx2="http://schemas.microsoft.com/office/drawing/2015/10/21/chartex" xmlns:cx3="http://schemas.microsoft.com/office/drawing/2016/5/9/chartex" xmlns:cx4="http://schemas.microsoft.com/office/drawing/2016/5/10/chartex" xmlns:cx5="http://schemas.microsoft.com/office/drawing/2016/5/11/chartex" xmlns:cx6="http://schemas.microsoft.com/office/drawing/2016/5/12/chartex" xmlns:cx7="http://schemas.microsoft.com/office/drawing/2016/5/13/chartex" xmlns:cx8="http://schemas.microsoft.com/office/drawing/2016/5/14/chartex" xmlns:mc="http://schemas.openxmlformats.org/markup-compatibility/2006" xmlns:aink="http://schemas.microsoft.com/office/drawing/2016/ink" xmlns:am3d="http://schemas.microsoft.com/office/drawing/2017/model3d" xmlns:o="urn:schemas-microsoft-com:office:office" xmlns:r="http://schemas.openxmlformats.org/officeDocument/2006/relationships" xmlns:m="http://schemas.openxmlformats.org/officeDocument/2006/math" xmlns:v="urn:schemas-microsoft-com:vml" xmlns:wp14="http://schemas.microsoft.com/office/word/2010/wordprocessingDrawing" xmlns:wp="http://schemas.openxmlformats.org/drawingml/2006/wordprocessingDrawing" xmlns:w10="urn:schemas-microsoft-com:office:word" xmlns:w="http://schemas.openxmlformats.org/wordprocessingml/2006/main" xmlns:w14="http://schemas.microsoft.com/office/word/2010/wordml" xmlns:w15="http://schemas.microsoft.com/office/word/2012/wordml" xmlns:w16cex="http://schemas.microsoft.com/office/word/2018/wordml/cex" xmlns:w16cid="http://schemas.microsoft.com/office/word/2016/wordml/cid" xmlns:w16="http://schemas.microsoft.com/office/word/2018/wordml" xmlns:w16se="http://schemas.microsoft.com/office/word/2015/wordml/symex" xmlns:wpg="http://schemas.microsoft.com/office/word/2010/wordprocessingGroup" xmlns:wpi="http://schemas.microsoft.com/office/word/2010/wordprocessingInk" xmlns:wne="http://schemas.microsoft.com/office/word/2006/wordml" xmlns:wps="http://schemas.microsoft.com/office/word/2010/wordprocessingShape" mc:Ignorable="w14 w15 w16se w16cid w16 w16cex wp14">
+<w:endnotes xmlns:wpc="http://schemas.microsoft.com/office/word/2010/wordprocessingCanvas" xmlns:cx="http://schemas.microsoft.com/office/drawing/2014/chartex" xmlns:cx1="http://schemas.microsoft.com/office/drawing/2015/9/8/chartex" xmlns:cx2="http://schemas.microsoft.com/office/drawing/2015/10/21/chartex" xmlns:cx3="http://schemas.microsoft.com/office/drawing/2016/5/9/chartex" xmlns:cx4="http://schemas.microsoft.com/office/drawing/2016/5/10/chartex" xmlns:cx5="http://schemas.microsoft.com/office/drawing/2016/5/11/chartex" xmlns:cx6="http://schemas.microsoft.com/office/drawing/2016/5/12/chartex" xmlns:cx7="http://schemas.microsoft.com/office/drawing/2016/5/13/chartex" xmlns:cx8="http://schemas.microsoft.com/office/drawing/2016/5/14/chartex" xmlns:mc="http://schemas.openxmlformats.org/markup-compatibility/2006" xmlns:aink="http://schemas.microsoft.com/office/drawing/2016/ink" xmlns:am3d="http://schemas.microsoft.com/office/drawing/2017/model3d" xmlns:o="urn:schemas-microsoft-com:office:office" xmlns:r="http://schemas.openxmlformats.org/officeDocument/2006/relationships" xmlns:m="http://schemas.openxmlformats.org/officeDocument/2006/math" xmlns:v="urn:schemas-microsoft-com:vml" xmlns:wp14="http://schemas.microsoft.com/office/word/2010/wordprocessingDrawing" xmlns:wp="http://schemas.openxmlformats.org/drawingml/2006/wordprocessingDrawing" xmlns:w10="urn:schemas-microsoft-com:office:word" xmlns:w="http://schemas.openxmlformats.org/wordprocessingml/2006/main" xmlns:w14="http://schemas.microsoft.com/office/word/2010/wordml" xmlns:w15="http://schemas.microsoft.com/office/word/2012/wordml" xmlns:w16cex="http://schemas.microsoft.com/office/word/2018/wordml/cex" xmlns:w16cid="http://schemas.microsoft.com/office/word/2016/wordml/cid" xmlns:w16="http://schemas.microsoft.com/office/word/2018/wordml" xmlns:w16sdtdh="http://schemas.microsoft.com/office/word/2020/wordml/sdtdatahash" xmlns:w16se="http://schemas.microsoft.com/office/word/2015/wordml/symex" xmlns:wpg="http://schemas.microsoft.com/office/word/2010/wordprocessingGroup" xmlns:wpi="http://schemas.microsoft.com/office/word/2010/wordprocessingInk" xmlns:wne="http://schemas.microsoft.com/office/word/2006/wordml" xmlns:wps="http://schemas.microsoft.com/office/word/2010/wordprocessingShape" mc:Ignorable="w14 w15 w16se w16cid w16 w16cex w16sdtdh wp14">
   <w:endnote w:type="separator" w:id="-1">
     <w:p>
       <w:pPr>
@@ -1749,7 +1574,7 @@
 </file>
 
 <file path=word/footer1.xml><?xml version="1.0" encoding="utf-8"?>
-<w:ftr xmlns:wpc="http://schemas.microsoft.com/office/word/2010/wordprocessingCanvas" xmlns:cx="http://schemas.microsoft.com/office/drawing/2014/chartex" xmlns:cx1="http://schemas.microsoft.com/office/drawing/2015/9/8/chartex" xmlns:cx2="http://schemas.microsoft.com/office/drawing/2015/10/21/chartex" xmlns:cx3="http://schemas.microsoft.com/office/drawing/2016/5/9/chartex" xmlns:cx4="http://schemas.microsoft.com/office/drawing/2016/5/10/chartex" xmlns:cx5="http://schemas.microsoft.com/office/drawing/2016/5/11/chartex" xmlns:cx6="http://schemas.microsoft.com/office/drawing/2016/5/12/chartex" xmlns:cx7="http://schemas.microsoft.com/office/drawing/2016/5/13/chartex" xmlns:cx8="http://schemas.microsoft.com/office/drawing/2016/5/14/chartex" xmlns:mc="http://schemas.openxmlformats.org/markup-compatibility/2006" xmlns:aink="http://schemas.microsoft.com/office/drawing/2016/ink" xmlns:am3d="http://schemas.microsoft.com/office/drawing/2017/model3d" xmlns:o="urn:schemas-microsoft-com:office:office" xmlns:r="http://schemas.openxmlformats.org/officeDocument/2006/relationships" xmlns:m="http://schemas.openxmlformats.org/officeDocument/2006/math" xmlns:v="urn:schemas-microsoft-com:vml" xmlns:wp14="http://schemas.microsoft.com/office/word/2010/wordprocessingDrawing" xmlns:wp="http://schemas.openxmlformats.org/drawingml/2006/wordprocessingDrawing" xmlns:w10="urn:schemas-microsoft-com:office:word" xmlns:w="http://schemas.openxmlformats.org/wordprocessingml/2006/main" xmlns:w14="http://schemas.microsoft.com/office/word/2010/wordml" xmlns:w15="http://schemas.microsoft.com/office/word/2012/wordml" xmlns:w16cex="http://schemas.microsoft.com/office/word/2018/wordml/cex" xmlns:w16cid="http://schemas.microsoft.com/office/word/2016/wordml/cid" xmlns:w16="http://schemas.microsoft.com/office/word/2018/wordml" xmlns:w16se="http://schemas.microsoft.com/office/word/2015/wordml/symex" xmlns:wpg="http://schemas.microsoft.com/office/word/2010/wordprocessingGroup" xmlns:wpi="http://schemas.microsoft.com/office/word/2010/wordprocessingInk" xmlns:wne="http://schemas.microsoft.com/office/word/2006/wordml" xmlns:wps="http://schemas.microsoft.com/office/word/2010/wordprocessingShape" mc:Ignorable="w14 w15 w16se w16cid w16 w16cex wp14">
+<w:ftr xmlns:wpc="http://schemas.microsoft.com/office/word/2010/wordprocessingCanvas" xmlns:cx="http://schemas.microsoft.com/office/drawing/2014/chartex" xmlns:cx1="http://schemas.microsoft.com/office/drawing/2015/9/8/chartex" xmlns:cx2="http://schemas.microsoft.com/office/drawing/2015/10/21/chartex" xmlns:cx3="http://schemas.microsoft.com/office/drawing/2016/5/9/chartex" xmlns:cx4="http://schemas.microsoft.com/office/drawing/2016/5/10/chartex" xmlns:cx5="http://schemas.microsoft.com/office/drawing/2016/5/11/chartex" xmlns:cx6="http://schemas.microsoft.com/office/drawing/2016/5/12/chartex" xmlns:cx7="http://schemas.microsoft.com/office/drawing/2016/5/13/chartex" xmlns:cx8="http://schemas.microsoft.com/office/drawing/2016/5/14/chartex" xmlns:mc="http://schemas.openxmlformats.org/markup-compatibility/2006" xmlns:aink="http://schemas.microsoft.com/office/drawing/2016/ink" xmlns:am3d="http://schemas.microsoft.com/office/drawing/2017/model3d" xmlns:o="urn:schemas-microsoft-com:office:office" xmlns:r="http://schemas.openxmlformats.org/officeDocument/2006/relationships" xmlns:m="http://schemas.openxmlformats.org/officeDocument/2006/math" xmlns:v="urn:schemas-microsoft-com:vml" xmlns:wp14="http://schemas.microsoft.com/office/word/2010/wordprocessingDrawing" xmlns:wp="http://schemas.openxmlformats.org/drawingml/2006/wordprocessingDrawing" xmlns:w10="urn:schemas-microsoft-com:office:word" xmlns:w="http://schemas.openxmlformats.org/wordprocessingml/2006/main" xmlns:w14="http://schemas.microsoft.com/office/word/2010/wordml" xmlns:w15="http://schemas.microsoft.com/office/word/2012/wordml" xmlns:w16cex="http://schemas.microsoft.com/office/word/2018/wordml/cex" xmlns:w16cid="http://schemas.microsoft.com/office/word/2016/wordml/cid" xmlns:w16="http://schemas.microsoft.com/office/word/2018/wordml" xmlns:w16sdtdh="http://schemas.microsoft.com/office/word/2020/wordml/sdtdatahash" xmlns:w16se="http://schemas.microsoft.com/office/word/2015/wordml/symex" xmlns:wpg="http://schemas.microsoft.com/office/word/2010/wordprocessingGroup" xmlns:wpi="http://schemas.microsoft.com/office/word/2010/wordprocessingInk" xmlns:wne="http://schemas.microsoft.com/office/word/2006/wordml" xmlns:wps="http://schemas.microsoft.com/office/word/2010/wordprocessingShape" mc:Ignorable="w14 w15 w16se w16cid w16 w16cex w16sdtdh wp14">
   <w:p>
     <w:pPr>
       <w:jc w:val="center"/>
@@ -1782,7 +1607,7 @@
 </file>
 
 <file path=word/footnotes.xml><?xml version="1.0" encoding="utf-8"?>
-<w:footnotes xmlns:wpc="http://schemas.microsoft.com/office/word/2010/wordprocessingCanvas" xmlns:cx="http://schemas.microsoft.com/office/drawing/2014/chartex" xmlns:cx1="http://schemas.microsoft.com/office/drawing/2015/9/8/chartex" xmlns:cx2="http://schemas.microsoft.com/office/drawing/2015/10/21/chartex" xmlns:cx3="http://schemas.microsoft.com/office/drawing/2016/5/9/chartex" xmlns:cx4="http://schemas.microsoft.com/office/drawing/2016/5/10/chartex" xmlns:cx5="http://schemas.microsoft.com/office/drawing/2016/5/11/chartex" xmlns:cx6="http://schemas.microsoft.com/office/drawing/2016/5/12/chartex" xmlns:cx7="http://schemas.microsoft.com/office/drawing/2016/5/13/chartex" xmlns:cx8="http://schemas.microsoft.com/office/drawing/2016/5/14/chartex" xmlns:mc="http://schemas.openxmlformats.org/markup-compatibility/2006" xmlns:aink="http://schemas.microsoft.com/office/drawing/2016/ink" xmlns:am3d="http://schemas.microsoft.com/office/drawing/2017/model3d" xmlns:o="urn:schemas-microsoft-com:office:office" xmlns:r="http://schemas.openxmlformats.org/officeDocument/2006/relationships" xmlns:m="http://schemas.openxmlformats.org/officeDocument/2006/math" xmlns:v="urn:schemas-microsoft-com:vml" xmlns:wp14="http://schemas.microsoft.com/office/word/2010/wordprocessingDrawing" xmlns:wp="http://schemas.openxmlformats.org/drawingml/2006/wordprocessingDrawing" xmlns:w10="urn:schemas-microsoft-com:office:word" xmlns:w="http://schemas.openxmlformats.org/wordprocessingml/2006/main" xmlns:w14="http://schemas.microsoft.com/office/word/2010/wordml" xmlns:w15="http://schemas.microsoft.com/office/word/2012/wordml" xmlns:w16cex="http://schemas.microsoft.com/office/word/2018/wordml/cex" xmlns:w16cid="http://schemas.microsoft.com/office/word/2016/wordml/cid" xmlns:w16="http://schemas.microsoft.com/office/word/2018/wordml" xmlns:w16se="http://schemas.microsoft.com/office/word/2015/wordml/symex" xmlns:wpg="http://schemas.microsoft.com/office/word/2010/wordprocessingGroup" xmlns:wpi="http://schemas.microsoft.com/office/word/2010/wordprocessingInk" xmlns:wne="http://schemas.microsoft.com/office/word/2006/wordml" xmlns:wps="http://schemas.microsoft.com/office/word/2010/wordprocessingShape" mc:Ignorable="w14 w15 w16se w16cid w16 w16cex wp14">
+<w:footnotes xmlns:wpc="http://schemas.microsoft.com/office/word/2010/wordprocessingCanvas" xmlns:cx="http://schemas.microsoft.com/office/drawing/2014/chartex" xmlns:cx1="http://schemas.microsoft.com/office/drawing/2015/9/8/chartex" xmlns:cx2="http://schemas.microsoft.com/office/drawing/2015/10/21/chartex" xmlns:cx3="http://schemas.microsoft.com/office/drawing/2016/5/9/chartex" xmlns:cx4="http://schemas.microsoft.com/office/drawing/2016/5/10/chartex" xmlns:cx5="http://schemas.microsoft.com/office/drawing/2016/5/11/chartex" xmlns:cx6="http://schemas.microsoft.com/office/drawing/2016/5/12/chartex" xmlns:cx7="http://schemas.microsoft.com/office/drawing/2016/5/13/chartex" xmlns:cx8="http://schemas.microsoft.com/office/drawing/2016/5/14/chartex" xmlns:mc="http://schemas.openxmlformats.org/markup-compatibility/2006" xmlns:aink="http://schemas.microsoft.com/office/drawing/2016/ink" xmlns:am3d="http://schemas.microsoft.com/office/drawing/2017/model3d" xmlns:o="urn:schemas-microsoft-com:office:office" xmlns:r="http://schemas.openxmlformats.org/officeDocument/2006/relationships" xmlns:m="http://schemas.openxmlformats.org/officeDocument/2006/math" xmlns:v="urn:schemas-microsoft-com:vml" xmlns:wp14="http://schemas.microsoft.com/office/word/2010/wordprocessingDrawing" xmlns:wp="http://schemas.openxmlformats.org/drawingml/2006/wordprocessingDrawing" xmlns:w10="urn:schemas-microsoft-com:office:word" xmlns:w="http://schemas.openxmlformats.org/wordprocessingml/2006/main" xmlns:w14="http://schemas.microsoft.com/office/word/2010/wordml" xmlns:w15="http://schemas.microsoft.com/office/word/2012/wordml" xmlns:w16cex="http://schemas.microsoft.com/office/word/2018/wordml/cex" xmlns:w16cid="http://schemas.microsoft.com/office/word/2016/wordml/cid" xmlns:w16="http://schemas.microsoft.com/office/word/2018/wordml" xmlns:w16sdtdh="http://schemas.microsoft.com/office/word/2020/wordml/sdtdatahash" xmlns:w16se="http://schemas.microsoft.com/office/word/2015/wordml/symex" xmlns:wpg="http://schemas.microsoft.com/office/word/2010/wordprocessingGroup" xmlns:wpi="http://schemas.microsoft.com/office/word/2010/wordprocessingInk" xmlns:wne="http://schemas.microsoft.com/office/word/2006/wordml" xmlns:wps="http://schemas.microsoft.com/office/word/2010/wordprocessingShape" mc:Ignorable="w14 w15 w16se w16cid w16 w16cex w16sdtdh wp14">
   <w:footnote w:type="separator" w:id="-1">
     <w:p>
       <w:pPr>
@@ -1809,7 +1634,7 @@
 </file>
 
 <file path=word/header1.xml><?xml version="1.0" encoding="utf-8"?>
-<w:hdr xmlns:wpc="http://schemas.microsoft.com/office/word/2010/wordprocessingCanvas" xmlns:cx="http://schemas.microsoft.com/office/drawing/2014/chartex" xmlns:cx1="http://schemas.microsoft.com/office/drawing/2015/9/8/chartex" xmlns:cx2="http://schemas.microsoft.com/office/drawing/2015/10/21/chartex" xmlns:cx3="http://schemas.microsoft.com/office/drawing/2016/5/9/chartex" xmlns:cx4="http://schemas.microsoft.com/office/drawing/2016/5/10/chartex" xmlns:cx5="http://schemas.microsoft.com/office/drawing/2016/5/11/chartex" xmlns:cx6="http://schemas.microsoft.com/office/drawing/2016/5/12/chartex" xmlns:cx7="http://schemas.microsoft.com/office/drawing/2016/5/13/chartex" xmlns:cx8="http://schemas.microsoft.com/office/drawing/2016/5/14/chartex" xmlns:mc="http://schemas.openxmlformats.org/markup-compatibility/2006" xmlns:aink="http://schemas.microsoft.com/office/drawing/2016/ink" xmlns:am3d="http://schemas.microsoft.com/office/drawing/2017/model3d" xmlns:o="urn:schemas-microsoft-com:office:office" xmlns:r="http://schemas.openxmlformats.org/officeDocument/2006/relationships" xmlns:m="http://schemas.openxmlformats.org/officeDocument/2006/math" xmlns:v="urn:schemas-microsoft-com:vml" xmlns:wp14="http://schemas.microsoft.com/office/word/2010/wordprocessingDrawing" xmlns:wp="http://schemas.openxmlformats.org/drawingml/2006/wordprocessingDrawing" xmlns:w10="urn:schemas-microsoft-com:office:word" xmlns:w="http://schemas.openxmlformats.org/wordprocessingml/2006/main" xmlns:w14="http://schemas.microsoft.com/office/word/2010/wordml" xmlns:w15="http://schemas.microsoft.com/office/word/2012/wordml" xmlns:w16cex="http://schemas.microsoft.com/office/word/2018/wordml/cex" xmlns:w16cid="http://schemas.microsoft.com/office/word/2016/wordml/cid" xmlns:w16="http://schemas.microsoft.com/office/word/2018/wordml" xmlns:w16se="http://schemas.microsoft.com/office/word/2015/wordml/symex" xmlns:wpg="http://schemas.microsoft.com/office/word/2010/wordprocessingGroup" xmlns:wpi="http://schemas.microsoft.com/office/word/2010/wordprocessingInk" xmlns:wne="http://schemas.microsoft.com/office/word/2006/wordml" xmlns:wps="http://schemas.microsoft.com/office/word/2010/wordprocessingShape" mc:Ignorable="w14 w15 w16se w16cid w16 w16cex wp14">
+<w:hdr xmlns:wpc="http://schemas.microsoft.com/office/word/2010/wordprocessingCanvas" xmlns:cx="http://schemas.microsoft.com/office/drawing/2014/chartex" xmlns:cx1="http://schemas.microsoft.com/office/drawing/2015/9/8/chartex" xmlns:cx2="http://schemas.microsoft.com/office/drawing/2015/10/21/chartex" xmlns:cx3="http://schemas.microsoft.com/office/drawing/2016/5/9/chartex" xmlns:cx4="http://schemas.microsoft.com/office/drawing/2016/5/10/chartex" xmlns:cx5="http://schemas.microsoft.com/office/drawing/2016/5/11/chartex" xmlns:cx6="http://schemas.microsoft.com/office/drawing/2016/5/12/chartex" xmlns:cx7="http://schemas.microsoft.com/office/drawing/2016/5/13/chartex" xmlns:cx8="http://schemas.microsoft.com/office/drawing/2016/5/14/chartex" xmlns:mc="http://schemas.openxmlformats.org/markup-compatibility/2006" xmlns:aink="http://schemas.microsoft.com/office/drawing/2016/ink" xmlns:am3d="http://schemas.microsoft.com/office/drawing/2017/model3d" xmlns:o="urn:schemas-microsoft-com:office:office" xmlns:r="http://schemas.openxmlformats.org/officeDocument/2006/relationships" xmlns:m="http://schemas.openxmlformats.org/officeDocument/2006/math" xmlns:v="urn:schemas-microsoft-com:vml" xmlns:wp14="http://schemas.microsoft.com/office/word/2010/wordprocessingDrawing" xmlns:wp="http://schemas.openxmlformats.org/drawingml/2006/wordprocessingDrawing" xmlns:w10="urn:schemas-microsoft-com:office:word" xmlns:w="http://schemas.openxmlformats.org/wordprocessingml/2006/main" xmlns:w14="http://schemas.microsoft.com/office/word/2010/wordml" xmlns:w15="http://schemas.microsoft.com/office/word/2012/wordml" xmlns:w16cex="http://schemas.microsoft.com/office/word/2018/wordml/cex" xmlns:w16cid="http://schemas.microsoft.com/office/word/2016/wordml/cid" xmlns:w16="http://schemas.microsoft.com/office/word/2018/wordml" xmlns:w16sdtdh="http://schemas.microsoft.com/office/word/2020/wordml/sdtdatahash" xmlns:w16se="http://schemas.microsoft.com/office/word/2015/wordml/symex" xmlns:wpg="http://schemas.microsoft.com/office/word/2010/wordprocessingGroup" xmlns:wpi="http://schemas.microsoft.com/office/word/2010/wordprocessingInk" xmlns:wne="http://schemas.microsoft.com/office/word/2006/wordml" xmlns:wps="http://schemas.microsoft.com/office/word/2010/wordprocessingShape" mc:Ignorable="w14 w15 w16se w16cid w16 w16cex w16sdtdh wp14">
   <w:p>
     <w:r>
       <w:tab/>
@@ -1820,7 +1645,7 @@
 </file>
 
 <file path=word/numbering.xml><?xml version="1.0" encoding="utf-8"?>
-<w:numbering xmlns:wpc="http://schemas.microsoft.com/office/word/2010/wordprocessingCanvas" xmlns:cx="http://schemas.microsoft.com/office/drawing/2014/chartex" xmlns:cx1="http://schemas.microsoft.com/office/drawing/2015/9/8/chartex" xmlns:cx2="http://schemas.microsoft.com/office/drawing/2015/10/21/chartex" xmlns:cx3="http://schemas.microsoft.com/office/drawing/2016/5/9/chartex" xmlns:cx4="http://schemas.microsoft.com/office/drawing/2016/5/10/chartex" xmlns:cx5="http://schemas.microsoft.com/office/drawing/2016/5/11/chartex" xmlns:cx6="http://schemas.microsoft.com/office/drawing/2016/5/12/chartex" xmlns:cx7="http://schemas.microsoft.com/office/drawing/2016/5/13/chartex" xmlns:cx8="http://schemas.microsoft.com/office/drawing/2016/5/14/chartex" xmlns:mc="http://schemas.openxmlformats.org/markup-compatibility/2006" xmlns:aink="http://schemas.microsoft.com/office/drawing/2016/ink" xmlns:am3d="http://schemas.microsoft.com/office/drawing/2017/model3d" xmlns:o="urn:schemas-microsoft-com:office:office" xmlns:r="http://schemas.openxmlformats.org/officeDocument/2006/relationships" xmlns:m="http://schemas.openxmlformats.org/officeDocument/2006/math" xmlns:v="urn:schemas-microsoft-com:vml" xmlns:wp14="http://schemas.microsoft.com/office/word/2010/wordprocessingDrawing" xmlns:wp="http://schemas.openxmlformats.org/drawingml/2006/wordprocessingDrawing" xmlns:w10="urn:schemas-microsoft-com:office:word" xmlns:w="http://schemas.openxmlformats.org/wordprocessingml/2006/main" xmlns:w14="http://schemas.microsoft.com/office/word/2010/wordml" xmlns:w15="http://schemas.microsoft.com/office/word/2012/wordml" xmlns:w16cex="http://schemas.microsoft.com/office/word/2018/wordml/cex" xmlns:w16cid="http://schemas.microsoft.com/office/word/2016/wordml/cid" xmlns:w16="http://schemas.microsoft.com/office/word/2018/wordml" xmlns:w16se="http://schemas.microsoft.com/office/word/2015/wordml/symex" xmlns:wpg="http://schemas.microsoft.com/office/word/2010/wordprocessingGroup" xmlns:wpi="http://schemas.microsoft.com/office/word/2010/wordprocessingInk" xmlns:wne="http://schemas.microsoft.com/office/word/2006/wordml" xmlns:wps="http://schemas.microsoft.com/office/word/2010/wordprocessingShape" mc:Ignorable="w14 w15 w16se w16cid w16 w16cex wp14">
+<w:numbering xmlns:wpc="http://schemas.microsoft.com/office/word/2010/wordprocessingCanvas" xmlns:cx="http://schemas.microsoft.com/office/drawing/2014/chartex" xmlns:cx1="http://schemas.microsoft.com/office/drawing/2015/9/8/chartex" xmlns:cx2="http://schemas.microsoft.com/office/drawing/2015/10/21/chartex" xmlns:cx3="http://schemas.microsoft.com/office/drawing/2016/5/9/chartex" xmlns:cx4="http://schemas.microsoft.com/office/drawing/2016/5/10/chartex" xmlns:cx5="http://schemas.microsoft.com/office/drawing/2016/5/11/chartex" xmlns:cx6="http://schemas.microsoft.com/office/drawing/2016/5/12/chartex" xmlns:cx7="http://schemas.microsoft.com/office/drawing/2016/5/13/chartex" xmlns:cx8="http://schemas.microsoft.com/office/drawing/2016/5/14/chartex" xmlns:mc="http://schemas.openxmlformats.org/markup-compatibility/2006" xmlns:aink="http://schemas.microsoft.com/office/drawing/2016/ink" xmlns:am3d="http://schemas.microsoft.com/office/drawing/2017/model3d" xmlns:o="urn:schemas-microsoft-com:office:office" xmlns:r="http://schemas.openxmlformats.org/officeDocument/2006/relationships" xmlns:m="http://schemas.openxmlformats.org/officeDocument/2006/math" xmlns:v="urn:schemas-microsoft-com:vml" xmlns:wp14="http://schemas.microsoft.com/office/word/2010/wordprocessingDrawing" xmlns:wp="http://schemas.openxmlformats.org/drawingml/2006/wordprocessingDrawing" xmlns:w10="urn:schemas-microsoft-com:office:word" xmlns:w="http://schemas.openxmlformats.org/wordprocessingml/2006/main" xmlns:w14="http://schemas.microsoft.com/office/word/2010/wordml" xmlns:w15="http://schemas.microsoft.com/office/word/2012/wordml" xmlns:w16cex="http://schemas.microsoft.com/office/word/2018/wordml/cex" xmlns:w16cid="http://schemas.microsoft.com/office/word/2016/wordml/cid" xmlns:w16="http://schemas.microsoft.com/office/word/2018/wordml" xmlns:w16sdtdh="http://schemas.microsoft.com/office/word/2020/wordml/sdtdatahash" xmlns:w16se="http://schemas.microsoft.com/office/word/2015/wordml/symex" xmlns:wpg="http://schemas.microsoft.com/office/word/2010/wordprocessingGroup" xmlns:wpi="http://schemas.microsoft.com/office/word/2010/wordprocessingInk" xmlns:wne="http://schemas.microsoft.com/office/word/2006/wordml" xmlns:wps="http://schemas.microsoft.com/office/word/2010/wordprocessingShape" mc:Ignorable="w14 w15 w16se w16cid w16 w16cex w16sdtdh wp14">
   <w:abstractNum w:abstractNumId="0" w15:restartNumberingAfterBreak="0">
     <w:nsid w:val="04736EDC"/>
     <w:multiLevelType w:val="hybridMultilevel"/>
@@ -3363,7 +3188,7 @@
 </file>
 
 <file path=word/styles.xml><?xml version="1.0" encoding="utf-8"?>
-<w:styles xmlns:mc="http://schemas.openxmlformats.org/markup-compatibility/2006" xmlns:r="http://schemas.openxmlformats.org/officeDocument/2006/relationships" xmlns:w="http://schemas.openxmlformats.org/wordprocessingml/2006/main" xmlns:w14="http://schemas.microsoft.com/office/word/2010/wordml" xmlns:w15="http://schemas.microsoft.com/office/word/2012/wordml" xmlns:w16cex="http://schemas.microsoft.com/office/word/2018/wordml/cex" xmlns:w16cid="http://schemas.microsoft.com/office/word/2016/wordml/cid" xmlns:w16="http://schemas.microsoft.com/office/word/2018/wordml" xmlns:w16se="http://schemas.microsoft.com/office/word/2015/wordml/symex" mc:Ignorable="w14 w15 w16se w16cid w16 w16cex">
+<w:styles xmlns:mc="http://schemas.openxmlformats.org/markup-compatibility/2006" xmlns:r="http://schemas.openxmlformats.org/officeDocument/2006/relationships" xmlns:w="http://schemas.openxmlformats.org/wordprocessingml/2006/main" xmlns:w14="http://schemas.microsoft.com/office/word/2010/wordml" xmlns:w15="http://schemas.microsoft.com/office/word/2012/wordml" xmlns:w16cex="http://schemas.microsoft.com/office/word/2018/wordml/cex" xmlns:w16cid="http://schemas.microsoft.com/office/word/2016/wordml/cid" xmlns:w16="http://schemas.microsoft.com/office/word/2018/wordml" xmlns:w16sdtdh="http://schemas.microsoft.com/office/word/2020/wordml/sdtdatahash" xmlns:w16se="http://schemas.microsoft.com/office/word/2015/wordml/symex" mc:Ignorable="w14 w15 w16se w16cid w16 w16cex w16sdtdh">
   <w:docDefaults>
     <w:rPrDefault>
       <w:rPr>

</xml_diff>

<commit_message>
Updated work experience + education
</commit_message>
<xml_diff>
--- a/ashrafkhamiscv.docx
+++ b/ashrafkhamiscv.docx
@@ -1166,69 +1166,6 @@
             </w:pPr>
             <w:r>
               <w:t>Grade: magna cum laude</w:t>
-            </w:r>
-          </w:p>
-        </w:tc>
-      </w:tr>
-      <w:tr>
-        <w:tc>
-          <w:tcPr>
-            <w:tcW w:w="1342" w:type="dxa"/>
-          </w:tcPr>
-          <w:p>
-            <w:r>
-              <w:t>Sep 2002 –</w:t>
-            </w:r>
-            <w:r>
-              <w:t xml:space="preserve"> May 2006</w:t>
-            </w:r>
-          </w:p>
-        </w:tc>
-        <w:tc>
-          <w:tcPr>
-            <w:tcW w:w="8002" w:type="dxa"/>
-          </w:tcPr>
-          <w:p>
-            <w:pPr>
-              <w:rPr>
-                <w:rStyle w:val="Strong"/>
-              </w:rPr>
-            </w:pPr>
-            <w:r>
-              <w:rPr>
-                <w:rStyle w:val="Strong"/>
-              </w:rPr>
-              <w:t>Bachelor of Arts and Education, English</w:t>
-            </w:r>
-          </w:p>
-          <w:p>
-            <w:pPr>
-              <w:rPr>
-                <w:rStyle w:val="Strong"/>
-                <w:b w:val="0"/>
-                <w:bCs w:val="0"/>
-              </w:rPr>
-            </w:pPr>
-            <w:r>
-              <w:rPr>
-                <w:rStyle w:val="Strong"/>
-                <w:b w:val="0"/>
-                <w:bCs w:val="0"/>
-              </w:rPr>
-              <w:t>Alexandria University (Alexandria, Egypt)</w:t>
-            </w:r>
-          </w:p>
-          <w:p>
-            <w:pPr>
-              <w:pStyle w:val="ListParagraph"/>
-              <w:numPr>
-                <w:ilvl w:val="0"/>
-                <w:numId w:val="22"/>
-              </w:numPr>
-              <w:ind w:left="0"/>
-            </w:pPr>
-            <w:r>
-              <w:t>Grade: good</w:t>
             </w:r>
           </w:p>
         </w:tc>
@@ -4368,9 +4305,9 @@
   <w:style w:type="paragraph" w:default="1" w:styleId="Normal">
     <w:name w:val="Normal"/>
     <w:qFormat/>
-    <w:rsid w:val="00016E46"/>
+    <w:rsid w:val="005250CC"/>
     <w:pPr>
-      <w:spacing w:line="274" w:lineRule="auto"/>
+      <w:spacing w:line="276" w:lineRule="auto"/>
     </w:pPr>
     <w:rPr>
       <w:sz w:val="22"/>
@@ -4642,7 +4579,7 @@
     <w:basedOn w:val="Normal"/>
     <w:uiPriority w:val="34"/>
     <w:qFormat/>
-    <w:rsid w:val="00016E46"/>
+    <w:rsid w:val="005250CC"/>
     <w:pPr>
       <w:contextualSpacing/>
     </w:pPr>

</xml_diff>